<commit_message>
commented out old, disused menu options & general backup
</commit_message>
<xml_diff>
--- a/Documentation/Report ideas - aug 15th.docx
+++ b/Documentation/Report ideas - aug 15th.docx
@@ -490,8 +490,6 @@
           <w:lang w:val="en-IE"/>
         </w:rPr>
       </w:pPr>
-      <w:bookmarkStart w:id="0" w:name="_GoBack"/>
-      <w:bookmarkEnd w:id="0"/>
     </w:p>
     <w:p>
       <w:pPr>
@@ -592,6 +590,28 @@
           <w:lang w:val="en-IE"/>
         </w:rPr>
       </w:pPr>
+      <w:r>
+        <w:rPr>
+          <w:lang w:val="en-IE"/>
+        </w:rPr>
+        <w:t xml:space="preserve">Ahead of </w:t>
+      </w:r>
+      <w:proofErr w:type="gramStart"/>
+      <w:r>
+        <w:rPr>
+          <w:lang w:val="en-IE"/>
+        </w:rPr>
+        <w:t>schedule !!</w:t>
+      </w:r>
+      <w:proofErr w:type="gramEnd"/>
+      <w:r>
+        <w:rPr>
+          <w:lang w:val="en-IE"/>
+        </w:rPr>
+        <w:t xml:space="preserve">      </w:t>
+      </w:r>
+      <w:bookmarkStart w:id="0" w:name="_GoBack"/>
+      <w:bookmarkEnd w:id="0"/>
       <w:r>
         <w:rPr>
           <w:lang w:val="en-IE"/>
@@ -1537,6 +1557,7 @@
           <w:strike/>
           <w:lang w:val="en-IE"/>
         </w:rPr>
+        <w:lastRenderedPageBreak/>
         <w:t>E.g. method:</w:t>
       </w:r>
       <w:r>
@@ -1571,7 +1592,6 @@
           <w:sz w:val="19"/>
           <w:szCs w:val="19"/>
         </w:rPr>
-        <w:lastRenderedPageBreak/>
         <w:t>GetAllNewsObjectDataFromDatabase</w:t>
       </w:r>
       <w:proofErr w:type="spellEnd"/>
@@ -2455,7 +2475,15 @@
           <w:strike/>
           <w:lang w:val="en-IE"/>
         </w:rPr>
-        <w:t xml:space="preserve">For future development of an application that is aiming to be released commercially it would be desirable to test the app on as many different devices as possible, to access both functional performance and visual aesthetics. While it is possible to run many different emulators in Visual Studio, a </w:t>
+        <w:t xml:space="preserve">For future development of an application that is aiming to be released commercially it would be desirable to test the app on as many different devices as possible, to access both functional </w:t>
+      </w:r>
+      <w:r>
+        <w:rPr>
+          <w:strike/>
+          <w:lang w:val="en-IE"/>
+        </w:rPr>
+        <w:lastRenderedPageBreak/>
+        <w:t xml:space="preserve">performance and visual aesthetics. While it is possible to run many different emulators in Visual Studio, a </w:t>
       </w:r>
       <w:r>
         <w:rPr>
@@ -2476,15 +2504,7 @@
           <w:strike/>
           <w:lang w:val="en-IE"/>
         </w:rPr>
-        <w:t xml:space="preserve"> which </w:t>
-      </w:r>
-      <w:r>
-        <w:rPr>
-          <w:strike/>
-          <w:lang w:val="en-IE"/>
-        </w:rPr>
-        <w:lastRenderedPageBreak/>
-        <w:t xml:space="preserve">includes Xamarin Test Cloud, </w:t>
+        <w:t xml:space="preserve"> which includes Xamarin Test Cloud, </w:t>
       </w:r>
       <w:r>
         <w:rPr>
@@ -2981,6 +3001,7 @@
           <w:strike/>
           <w:lang w:val="en-IE"/>
         </w:rPr>
+        <w:lastRenderedPageBreak/>
         <w:t>In any future development I would like to implement threading throughout the application. While threading would bring performance benefits it would require some considerable change to the architecture of the application to avoid race conditions etc.</w:t>
       </w:r>
     </w:p>
@@ -3529,6 +3550,7 @@
           <w:sz w:val="19"/>
           <w:szCs w:val="19"/>
         </w:rPr>
+        <w:lastRenderedPageBreak/>
         <w:t>DateTime.Parse</w:t>
       </w:r>
       <w:proofErr w:type="spellEnd"/>

</xml_diff>